<commit_message>
selesai latihan request parameter
</commit_message>
<xml_diff>
--- a/write-up_ZakiRaihan_1606878505.docx
+++ b/write-up_ZakiRaihan_1606878505.docx
@@ -431,6 +431,60 @@
     <w:p>
       <w:pPr>
         <w:pStyle w:val="ListParagraph"/>
+        <w:ind w:left="1440"/>
+        <w:jc w:val="both"/>
+      </w:pPr>
+      <w:r>
+        <w:rPr>
+          <w:noProof/>
+        </w:rPr>
+        <w:drawing>
+          <wp:inline distT="0" distB="0" distL="0" distR="0" wp14:anchorId="2DEF2EA9" wp14:editId="41FA3981">
+            <wp:extent cx="5071229" cy="1699260"/>
+            <wp:effectExtent l="0" t="0" r="0" b="0"/>
+            <wp:docPr id="2" name="Picture 2"/>
+            <wp:cNvGraphicFramePr>
+              <a:graphicFrameLocks xmlns:a="http://schemas.openxmlformats.org/drawingml/2006/main" noChangeAspect="1"/>
+            </wp:cNvGraphicFramePr>
+            <a:graphic xmlns:a="http://schemas.openxmlformats.org/drawingml/2006/main">
+              <a:graphicData uri="http://schemas.openxmlformats.org/drawingml/2006/picture">
+                <pic:pic xmlns:pic="http://schemas.openxmlformats.org/drawingml/2006/picture">
+                  <pic:nvPicPr>
+                    <pic:cNvPr id="1" name=""/>
+                    <pic:cNvPicPr/>
+                  </pic:nvPicPr>
+                  <pic:blipFill rotWithShape="1">
+                    <a:blip r:embed="rId5"/>
+                    <a:srcRect r="49213" b="69746"/>
+                    <a:stretch/>
+                  </pic:blipFill>
+                  <pic:spPr bwMode="auto">
+                    <a:xfrm>
+                      <a:off x="0" y="0"/>
+                      <a:ext cx="5079381" cy="1701992"/>
+                    </a:xfrm>
+                    <a:prstGeom prst="rect">
+                      <a:avLst/>
+                    </a:prstGeom>
+                    <a:ln>
+                      <a:noFill/>
+                    </a:ln>
+                    <a:extLst>
+                      <a:ext uri="{53640926-AAD7-44D8-BBD7-CCE9431645EC}">
+                        <a14:shadowObscured xmlns:a14="http://schemas.microsoft.com/office/drawing/2010/main"/>
+                      </a:ext>
+                    </a:extLst>
+                  </pic:spPr>
+                </pic:pic>
+              </a:graphicData>
+            </a:graphic>
+          </wp:inline>
+        </w:drawing>
+      </w:r>
+    </w:p>
+    <w:p>
+      <w:pPr>
+        <w:pStyle w:val="ListParagraph"/>
         <w:numPr>
           <w:ilvl w:val="1"/>
           <w:numId w:val="1"/>
@@ -1169,6 +1223,61 @@
     <w:p>
       <w:pPr>
         <w:pStyle w:val="ListParagraph"/>
+        <w:ind w:left="1440"/>
+        <w:jc w:val="both"/>
+      </w:pPr>
+      <w:r>
+        <w:rPr>
+          <w:noProof/>
+        </w:rPr>
+        <w:lastRenderedPageBreak/>
+        <w:drawing>
+          <wp:inline distT="0" distB="0" distL="0" distR="0" wp14:anchorId="3617AF1F" wp14:editId="48E0BEA4">
+            <wp:extent cx="4862849" cy="1744980"/>
+            <wp:effectExtent l="0" t="0" r="0" b="7620"/>
+            <wp:docPr id="1" name="Picture 1"/>
+            <wp:cNvGraphicFramePr>
+              <a:graphicFrameLocks xmlns:a="http://schemas.openxmlformats.org/drawingml/2006/main" noChangeAspect="1"/>
+            </wp:cNvGraphicFramePr>
+            <a:graphic xmlns:a="http://schemas.openxmlformats.org/drawingml/2006/main">
+              <a:graphicData uri="http://schemas.openxmlformats.org/drawingml/2006/picture">
+                <pic:pic xmlns:pic="http://schemas.openxmlformats.org/drawingml/2006/picture">
+                  <pic:nvPicPr>
+                    <pic:cNvPr id="1" name=""/>
+                    <pic:cNvPicPr/>
+                  </pic:nvPicPr>
+                  <pic:blipFill rotWithShape="1">
+                    <a:blip r:embed="rId6"/>
+                    <a:srcRect r="49612" b="67855"/>
+                    <a:stretch/>
+                  </pic:blipFill>
+                  <pic:spPr bwMode="auto">
+                    <a:xfrm>
+                      <a:off x="0" y="0"/>
+                      <a:ext cx="4866852" cy="1746416"/>
+                    </a:xfrm>
+                    <a:prstGeom prst="rect">
+                      <a:avLst/>
+                    </a:prstGeom>
+                    <a:ln>
+                      <a:noFill/>
+                    </a:ln>
+                    <a:extLst>
+                      <a:ext uri="{53640926-AAD7-44D8-BBD7-CCE9431645EC}">
+                        <a14:shadowObscured xmlns:a14="http://schemas.microsoft.com/office/drawing/2010/main"/>
+                      </a:ext>
+                    </a:extLst>
+                  </pic:spPr>
+                </pic:pic>
+              </a:graphicData>
+            </a:graphic>
+          </wp:inline>
+        </w:drawing>
+      </w:r>
+    </w:p>
+    <w:p>
+      <w:pPr>
+        <w:pStyle w:val="ListParagraph"/>
         <w:numPr>
           <w:ilvl w:val="1"/>
           <w:numId w:val="1"/>
@@ -1290,15 +1399,1119 @@
     </w:p>
     <w:p>
       <w:pPr>
+        <w:jc w:val="both"/>
+      </w:pPr>
+    </w:p>
+    <w:p>
+      <w:pPr>
+        <w:jc w:val="both"/>
+      </w:pPr>
+      <w:proofErr w:type="spellStart"/>
+      <w:r>
+        <w:t>Latihan</w:t>
+      </w:r>
+      <w:proofErr w:type="spellEnd"/>
+      <w:r>
+        <w:t xml:space="preserve"> Request Parameter</w:t>
+      </w:r>
+    </w:p>
+    <w:p>
+      <w:pPr>
         <w:pStyle w:val="ListParagraph"/>
         <w:numPr>
           <w:ilvl w:val="0"/>
-          <w:numId w:val="1"/>
+          <w:numId w:val="2"/>
         </w:numPr>
+        <w:jc w:val="both"/>
+      </w:pPr>
+      <w:r>
+        <w:t xml:space="preserve">Karena di </w:t>
+      </w:r>
+      <w:proofErr w:type="spellStart"/>
+      <w:r>
+        <w:t>dalam</w:t>
+      </w:r>
+      <w:proofErr w:type="spellEnd"/>
+      <w:r>
+        <w:t xml:space="preserve"> tag </w:t>
+      </w:r>
+      <w:proofErr w:type="spellStart"/>
+      <w:r>
+        <w:t>sudah</w:t>
+      </w:r>
+      <w:proofErr w:type="spellEnd"/>
+      <w:r>
+        <w:t xml:space="preserve"> </w:t>
+      </w:r>
+      <w:proofErr w:type="spellStart"/>
+      <w:r>
+        <w:t>menggunakan</w:t>
+      </w:r>
+      <w:proofErr w:type="spellEnd"/>
+      <w:r>
+        <w:t xml:space="preserve"> </w:t>
+      </w:r>
+      <w:proofErr w:type="spellStart"/>
+      <w:r>
+        <w:t>th:text</w:t>
+      </w:r>
+      <w:proofErr w:type="spellEnd"/>
+      <w:r>
+        <w:t xml:space="preserve"> </w:t>
+      </w:r>
+      <w:proofErr w:type="spellStart"/>
+      <w:r>
+        <w:t>sehingga</w:t>
+      </w:r>
+      <w:proofErr w:type="spellEnd"/>
+      <w:r>
+        <w:t xml:space="preserve"> </w:t>
+      </w:r>
+      <w:proofErr w:type="spellStart"/>
+      <w:r>
+        <w:t>akan</w:t>
+      </w:r>
+      <w:proofErr w:type="spellEnd"/>
+      <w:r>
+        <w:t xml:space="preserve"> </w:t>
+      </w:r>
+      <w:proofErr w:type="spellStart"/>
+      <w:r>
+        <w:t>memunculkan</w:t>
+      </w:r>
+      <w:proofErr w:type="spellEnd"/>
+      <w:r>
+        <w:t xml:space="preserve"> value </w:t>
+      </w:r>
+      <w:proofErr w:type="spellStart"/>
+      <w:r>
+        <w:t>dari</w:t>
+      </w:r>
+      <w:proofErr w:type="spellEnd"/>
+      <w:r>
+        <w:t xml:space="preserve"> </w:t>
+      </w:r>
+      <w:proofErr w:type="spellStart"/>
+      <w:r>
+        <w:t>th:text</w:t>
+      </w:r>
+      <w:proofErr w:type="spellEnd"/>
+      <w:r>
+        <w:t xml:space="preserve"> </w:t>
+      </w:r>
+      <w:proofErr w:type="spellStart"/>
+      <w:r>
+        <w:t>ketimbang</w:t>
+      </w:r>
+      <w:proofErr w:type="spellEnd"/>
+      <w:r>
+        <w:t xml:space="preserve"> </w:t>
+      </w:r>
+      <w:proofErr w:type="spellStart"/>
+      <w:r>
+        <w:t>isi</w:t>
+      </w:r>
+      <w:proofErr w:type="spellEnd"/>
+      <w:r>
+        <w:t xml:space="preserve"> </w:t>
+      </w:r>
+      <w:proofErr w:type="spellStart"/>
+      <w:r>
+        <w:t>dari</w:t>
+      </w:r>
+      <w:proofErr w:type="spellEnd"/>
+      <w:r>
+        <w:t xml:space="preserve"> </w:t>
+      </w:r>
+      <w:proofErr w:type="spellStart"/>
+      <w:r>
+        <w:t>taggingnya</w:t>
+      </w:r>
+      <w:proofErr w:type="spellEnd"/>
+    </w:p>
+    <w:p>
+      <w:pPr>
+        <w:pStyle w:val="ListParagraph"/>
+        <w:numPr>
+          <w:ilvl w:val="0"/>
+          <w:numId w:val="2"/>
+        </w:numPr>
+        <w:jc w:val="both"/>
+      </w:pPr>
+      <w:r>
+        <w:t xml:space="preserve">Akan </w:t>
+      </w:r>
+      <w:proofErr w:type="spellStart"/>
+      <w:r>
+        <w:t>terjadi</w:t>
+      </w:r>
+      <w:proofErr w:type="spellEnd"/>
+      <w:r>
+        <w:t xml:space="preserve"> error </w:t>
+      </w:r>
+      <w:proofErr w:type="spellStart"/>
+      <w:r>
+        <w:t>whitelabel</w:t>
+      </w:r>
+      <w:proofErr w:type="spellEnd"/>
+      <w:r>
+        <w:t xml:space="preserve"> error page </w:t>
+      </w:r>
+      <w:proofErr w:type="spellStart"/>
+      <w:r>
+        <w:t>karena</w:t>
+      </w:r>
+      <w:proofErr w:type="spellEnd"/>
+      <w:r>
+        <w:t xml:space="preserve"> pada controller </w:t>
+      </w:r>
+      <w:proofErr w:type="spellStart"/>
+      <w:r>
+        <w:t>tidak</w:t>
+      </w:r>
+      <w:proofErr w:type="spellEnd"/>
+      <w:r>
+        <w:t xml:space="preserve"> </w:t>
+      </w:r>
+      <w:proofErr w:type="spellStart"/>
+      <w:r>
+        <w:t>lagi</w:t>
+      </w:r>
+      <w:proofErr w:type="spellEnd"/>
+      <w:r>
+        <w:t xml:space="preserve"> </w:t>
+      </w:r>
+      <w:proofErr w:type="spellStart"/>
+      <w:r>
+        <w:t>melakukan</w:t>
+      </w:r>
+      <w:proofErr w:type="spellEnd"/>
+      <w:r>
+        <w:t xml:space="preserve"> mapping </w:t>
+      </w:r>
+      <w:proofErr w:type="spellStart"/>
+      <w:r>
+        <w:t>ke</w:t>
+      </w:r>
+      <w:proofErr w:type="spellEnd"/>
+      <w:r>
+        <w:t xml:space="preserve"> </w:t>
+      </w:r>
+      <w:proofErr w:type="spellStart"/>
+      <w:r>
+        <w:t>alamat</w:t>
+      </w:r>
+      <w:proofErr w:type="spellEnd"/>
+      <w:r>
+        <w:t xml:space="preserve"> “/</w:t>
+      </w:r>
+      <w:proofErr w:type="spellStart"/>
+      <w:r>
+        <w:t>challange</w:t>
+      </w:r>
+      <w:proofErr w:type="spellEnd"/>
+      <w:r>
+        <w:t xml:space="preserve">” </w:t>
+      </w:r>
+      <w:proofErr w:type="spellStart"/>
+      <w:r>
+        <w:t>melainkan</w:t>
+      </w:r>
+      <w:proofErr w:type="spellEnd"/>
+      <w:r>
+        <w:t xml:space="preserve"> </w:t>
+      </w:r>
+      <w:proofErr w:type="spellStart"/>
+      <w:r>
+        <w:t>sudah</w:t>
+      </w:r>
+      <w:proofErr w:type="spellEnd"/>
+      <w:r>
+        <w:t xml:space="preserve"> </w:t>
+      </w:r>
+      <w:proofErr w:type="spellStart"/>
+      <w:r>
+        <w:t>diganti</w:t>
+      </w:r>
+      <w:proofErr w:type="spellEnd"/>
+      <w:r>
+        <w:t xml:space="preserve"> </w:t>
+      </w:r>
+      <w:proofErr w:type="spellStart"/>
+      <w:r>
+        <w:t>menjadi</w:t>
+      </w:r>
+      <w:proofErr w:type="spellEnd"/>
+      <w:r>
+        <w:t xml:space="preserve"> “/viral/</w:t>
+      </w:r>
+      <w:proofErr w:type="spellStart"/>
+      <w:r>
+        <w:t>challange</w:t>
+      </w:r>
+      <w:proofErr w:type="spellEnd"/>
+      <w:r>
+        <w:t xml:space="preserve">” </w:t>
+      </w:r>
+      <w:proofErr w:type="spellStart"/>
+      <w:r>
+        <w:t>sehingga</w:t>
+      </w:r>
+      <w:proofErr w:type="spellEnd"/>
+      <w:r>
+        <w:t xml:space="preserve"> </w:t>
+      </w:r>
+      <w:proofErr w:type="spellStart"/>
+      <w:r>
+        <w:t>untuk</w:t>
+      </w:r>
+      <w:proofErr w:type="spellEnd"/>
+      <w:r>
+        <w:t xml:space="preserve"> </w:t>
+      </w:r>
+      <w:proofErr w:type="spellStart"/>
+      <w:r>
+        <w:t>mengakses</w:t>
+      </w:r>
+      <w:proofErr w:type="spellEnd"/>
+      <w:r>
+        <w:t xml:space="preserve"> </w:t>
+      </w:r>
+      <w:proofErr w:type="spellStart"/>
+      <w:r>
+        <w:t>halaman</w:t>
+      </w:r>
+      <w:proofErr w:type="spellEnd"/>
+      <w:r>
+        <w:t xml:space="preserve"> challange.html </w:t>
+      </w:r>
+      <w:proofErr w:type="spellStart"/>
+      <w:r>
+        <w:t>harus</w:t>
+      </w:r>
+      <w:proofErr w:type="spellEnd"/>
+      <w:r>
+        <w:t xml:space="preserve"> </w:t>
+      </w:r>
+      <w:proofErr w:type="spellStart"/>
+      <w:r>
+        <w:t>menggunakan</w:t>
+      </w:r>
+      <w:proofErr w:type="spellEnd"/>
+      <w:r>
+        <w:t xml:space="preserve"> </w:t>
+      </w:r>
+      <w:proofErr w:type="spellStart"/>
+      <w:r>
+        <w:t>alamat</w:t>
+      </w:r>
+      <w:proofErr w:type="spellEnd"/>
+      <w:r>
+        <w:t xml:space="preserve"> localhost:8080/viral/</w:t>
+      </w:r>
+      <w:proofErr w:type="spellStart"/>
+      <w:r>
+        <w:t>challange</w:t>
+      </w:r>
+      <w:proofErr w:type="spellEnd"/>
+    </w:p>
+    <w:p>
+      <w:pPr>
+        <w:pStyle w:val="ListParagraph"/>
+        <w:jc w:val="both"/>
+      </w:pPr>
+      <w:r>
+        <w:rPr>
+          <w:noProof/>
+        </w:rPr>
+        <w:drawing>
+          <wp:inline distT="0" distB="0" distL="0" distR="0" wp14:anchorId="6B3957D5" wp14:editId="75544252">
+            <wp:extent cx="5340246" cy="1714500"/>
+            <wp:effectExtent l="0" t="0" r="0" b="0"/>
+            <wp:docPr id="4" name="Picture 4"/>
+            <wp:cNvGraphicFramePr>
+              <a:graphicFrameLocks xmlns:a="http://schemas.openxmlformats.org/drawingml/2006/main" noChangeAspect="1"/>
+            </wp:cNvGraphicFramePr>
+            <a:graphic xmlns:a="http://schemas.openxmlformats.org/drawingml/2006/main">
+              <a:graphicData uri="http://schemas.openxmlformats.org/drawingml/2006/picture">
+                <pic:pic xmlns:pic="http://schemas.openxmlformats.org/drawingml/2006/picture">
+                  <pic:nvPicPr>
+                    <pic:cNvPr id="1" name=""/>
+                    <pic:cNvPicPr/>
+                  </pic:nvPicPr>
+                  <pic:blipFill rotWithShape="1">
+                    <a:blip r:embed="rId7"/>
+                    <a:srcRect r="49479" b="71164"/>
+                    <a:stretch/>
+                  </pic:blipFill>
+                  <pic:spPr bwMode="auto">
+                    <a:xfrm>
+                      <a:off x="0" y="0"/>
+                      <a:ext cx="5344940" cy="1716007"/>
+                    </a:xfrm>
+                    <a:prstGeom prst="rect">
+                      <a:avLst/>
+                    </a:prstGeom>
+                    <a:ln>
+                      <a:noFill/>
+                    </a:ln>
+                    <a:extLst>
+                      <a:ext uri="{53640926-AAD7-44D8-BBD7-CCE9431645EC}">
+                        <a14:shadowObscured xmlns:a14="http://schemas.microsoft.com/office/drawing/2010/main"/>
+                      </a:ext>
+                    </a:extLst>
+                  </pic:spPr>
+                </pic:pic>
+              </a:graphicData>
+            </a:graphic>
+          </wp:inline>
+        </w:drawing>
+      </w:r>
+    </w:p>
+    <w:p>
+      <w:pPr>
+        <w:pStyle w:val="ListParagraph"/>
+        <w:jc w:val="both"/>
+      </w:pPr>
+    </w:p>
+    <w:p>
+      <w:pPr>
+        <w:pStyle w:val="ListParagraph"/>
+        <w:jc w:val="both"/>
+      </w:pPr>
+      <w:r>
+        <w:rPr>
+          <w:noProof/>
+        </w:rPr>
+        <w:drawing>
+          <wp:inline distT="0" distB="0" distL="0" distR="0" wp14:anchorId="0596D75C" wp14:editId="4D52F3BB">
+            <wp:extent cx="4494882" cy="1371600"/>
+            <wp:effectExtent l="0" t="0" r="1270" b="0"/>
+            <wp:docPr id="5" name="Picture 5"/>
+            <wp:cNvGraphicFramePr>
+              <a:graphicFrameLocks xmlns:a="http://schemas.openxmlformats.org/drawingml/2006/main" noChangeAspect="1"/>
+            </wp:cNvGraphicFramePr>
+            <a:graphic xmlns:a="http://schemas.openxmlformats.org/drawingml/2006/main">
+              <a:graphicData uri="http://schemas.openxmlformats.org/drawingml/2006/picture">
+                <pic:pic xmlns:pic="http://schemas.openxmlformats.org/drawingml/2006/picture">
+                  <pic:nvPicPr>
+                    <pic:cNvPr id="1" name=""/>
+                    <pic:cNvPicPr/>
+                  </pic:nvPicPr>
+                  <pic:blipFill rotWithShape="1">
+                    <a:blip r:embed="rId8"/>
+                    <a:srcRect r="63838" b="80382"/>
+                    <a:stretch/>
+                  </pic:blipFill>
+                  <pic:spPr bwMode="auto">
+                    <a:xfrm>
+                      <a:off x="0" y="0"/>
+                      <a:ext cx="4501914" cy="1373746"/>
+                    </a:xfrm>
+                    <a:prstGeom prst="rect">
+                      <a:avLst/>
+                    </a:prstGeom>
+                    <a:ln>
+                      <a:noFill/>
+                    </a:ln>
+                    <a:extLst>
+                      <a:ext uri="{53640926-AAD7-44D8-BBD7-CCE9431645EC}">
+                        <a14:shadowObscured xmlns:a14="http://schemas.microsoft.com/office/drawing/2010/main"/>
+                      </a:ext>
+                    </a:extLst>
+                  </pic:spPr>
+                </pic:pic>
+              </a:graphicData>
+            </a:graphic>
+          </wp:inline>
+        </w:drawing>
+      </w:r>
+    </w:p>
+    <w:p>
+      <w:pPr>
+        <w:pStyle w:val="ListParagraph"/>
+        <w:jc w:val="both"/>
+      </w:pPr>
+    </w:p>
+    <w:p>
+      <w:pPr>
+        <w:pStyle w:val="ListParagraph"/>
+        <w:jc w:val="both"/>
+      </w:pPr>
+    </w:p>
+    <w:p>
+      <w:pPr>
+        <w:pStyle w:val="ListParagraph"/>
+        <w:jc w:val="both"/>
+      </w:pPr>
+    </w:p>
+    <w:p>
+      <w:pPr>
+        <w:pStyle w:val="ListParagraph"/>
+        <w:jc w:val="both"/>
+      </w:pPr>
+    </w:p>
+    <w:p>
+      <w:pPr>
+        <w:pStyle w:val="ListParagraph"/>
+        <w:jc w:val="both"/>
+      </w:pPr>
+    </w:p>
+    <w:p>
+      <w:pPr>
+        <w:pStyle w:val="ListParagraph"/>
+        <w:jc w:val="both"/>
+      </w:pPr>
+    </w:p>
+    <w:p>
+      <w:pPr>
+        <w:pStyle w:val="ListParagraph"/>
+        <w:jc w:val="both"/>
+      </w:pPr>
+    </w:p>
+    <w:p>
+      <w:pPr>
+        <w:pStyle w:val="ListParagraph"/>
+        <w:jc w:val="both"/>
+      </w:pPr>
+    </w:p>
+    <w:p>
+      <w:pPr>
+        <w:pStyle w:val="ListParagraph"/>
+        <w:numPr>
+          <w:ilvl w:val="0"/>
+          <w:numId w:val="2"/>
+        </w:numPr>
+        <w:jc w:val="both"/>
+      </w:pPr>
+      <w:proofErr w:type="spellStart"/>
+      <w:r>
+        <w:lastRenderedPageBreak/>
+        <w:t>Akses</w:t>
+      </w:r>
+      <w:proofErr w:type="spellEnd"/>
+      <w:r>
+        <w:t xml:space="preserve"> localhost:8080/</w:t>
+      </w:r>
+      <w:proofErr w:type="spellStart"/>
+      <w:r>
+        <w:t>challange</w:t>
+      </w:r>
+      <w:proofErr w:type="spellEnd"/>
+    </w:p>
+    <w:p>
+      <w:pPr>
+        <w:pStyle w:val="ListParagraph"/>
+        <w:numPr>
+          <w:ilvl w:val="1"/>
+          <w:numId w:val="2"/>
+        </w:numPr>
+        <w:jc w:val="both"/>
+      </w:pPr>
+      <w:proofErr w:type="spellStart"/>
+      <w:r>
+        <w:t>Hasilnya</w:t>
+      </w:r>
+      <w:proofErr w:type="spellEnd"/>
+      <w:r>
+        <w:t xml:space="preserve"> </w:t>
+      </w:r>
+      <w:proofErr w:type="spellStart"/>
+      <w:r>
+        <w:t>akan</w:t>
+      </w:r>
+      <w:proofErr w:type="spellEnd"/>
+      <w:r>
+        <w:t xml:space="preserve"> </w:t>
+      </w:r>
+      <w:proofErr w:type="spellStart"/>
+      <w:r>
+        <w:t>muncul</w:t>
+      </w:r>
+      <w:proofErr w:type="spellEnd"/>
+      <w:r>
+        <w:t xml:space="preserve"> </w:t>
+      </w:r>
+      <w:proofErr w:type="spellStart"/>
+      <w:r>
+        <w:t>whitelabel</w:t>
+      </w:r>
+      <w:proofErr w:type="spellEnd"/>
+      <w:r>
+        <w:t xml:space="preserve"> error page </w:t>
+      </w:r>
+      <w:proofErr w:type="spellStart"/>
+      <w:r>
+        <w:t>dikarenakan</w:t>
+      </w:r>
+      <w:proofErr w:type="spellEnd"/>
+      <w:r>
+        <w:t xml:space="preserve"> </w:t>
+      </w:r>
+      <w:proofErr w:type="spellStart"/>
+      <w:r>
+        <w:t>tidak</w:t>
+      </w:r>
+      <w:proofErr w:type="spellEnd"/>
+      <w:r>
+        <w:t xml:space="preserve"> </w:t>
+      </w:r>
+      <w:proofErr w:type="spellStart"/>
+      <w:r>
+        <w:t>ada</w:t>
+      </w:r>
+      <w:proofErr w:type="spellEnd"/>
+      <w:r>
+        <w:t xml:space="preserve"> parameter </w:t>
+      </w:r>
+      <w:proofErr w:type="spellStart"/>
+      <w:r>
+        <w:t>nama</w:t>
+      </w:r>
+      <w:proofErr w:type="spellEnd"/>
+      <w:r>
+        <w:t xml:space="preserve"> yang </w:t>
+      </w:r>
+      <w:proofErr w:type="spellStart"/>
+      <w:r>
+        <w:t>dikirim</w:t>
+      </w:r>
+      <w:proofErr w:type="spellEnd"/>
+      <w:r>
+        <w:t xml:space="preserve"> oleh user </w:t>
+      </w:r>
+      <w:proofErr w:type="spellStart"/>
+      <w:r>
+        <w:t>sehingga</w:t>
+      </w:r>
+      <w:proofErr w:type="spellEnd"/>
+      <w:r>
+        <w:t xml:space="preserve"> method </w:t>
+      </w:r>
+      <w:proofErr w:type="spellStart"/>
+      <w:r>
+        <w:t>challange</w:t>
+      </w:r>
+      <w:proofErr w:type="spellEnd"/>
+      <w:r>
+        <w:t xml:space="preserve"> pada page controller </w:t>
+      </w:r>
+      <w:proofErr w:type="spellStart"/>
+      <w:r>
+        <w:t>kekurangan</w:t>
+      </w:r>
+      <w:proofErr w:type="spellEnd"/>
+      <w:r>
+        <w:t xml:space="preserve"> variable input.</w:t>
+      </w:r>
+    </w:p>
+    <w:p>
+      <w:pPr>
+        <w:pStyle w:val="ListParagraph"/>
+        <w:ind w:left="1440"/>
+        <w:jc w:val="both"/>
+      </w:pPr>
+      <w:r>
+        <w:rPr>
+          <w:noProof/>
+        </w:rPr>
+        <w:drawing>
+          <wp:inline distT="0" distB="0" distL="0" distR="0" wp14:anchorId="4BCAFBF1" wp14:editId="2A8039F0">
+            <wp:extent cx="4833425" cy="1653540"/>
+            <wp:effectExtent l="0" t="0" r="5715" b="3810"/>
+            <wp:docPr id="6" name="Picture 6"/>
+            <wp:cNvGraphicFramePr>
+              <a:graphicFrameLocks xmlns:a="http://schemas.openxmlformats.org/drawingml/2006/main" noChangeAspect="1"/>
+            </wp:cNvGraphicFramePr>
+            <a:graphic xmlns:a="http://schemas.openxmlformats.org/drawingml/2006/main">
+              <a:graphicData uri="http://schemas.openxmlformats.org/drawingml/2006/picture">
+                <pic:pic xmlns:pic="http://schemas.openxmlformats.org/drawingml/2006/picture">
+                  <pic:nvPicPr>
+                    <pic:cNvPr id="1" name=""/>
+                    <pic:cNvPicPr/>
+                  </pic:nvPicPr>
+                  <pic:blipFill rotWithShape="1">
+                    <a:blip r:embed="rId9"/>
+                    <a:srcRect r="49479" b="69273"/>
+                    <a:stretch/>
+                  </pic:blipFill>
+                  <pic:spPr bwMode="auto">
+                    <a:xfrm>
+                      <a:off x="0" y="0"/>
+                      <a:ext cx="4839536" cy="1655630"/>
+                    </a:xfrm>
+                    <a:prstGeom prst="rect">
+                      <a:avLst/>
+                    </a:prstGeom>
+                    <a:ln>
+                      <a:noFill/>
+                    </a:ln>
+                    <a:extLst>
+                      <a:ext uri="{53640926-AAD7-44D8-BBD7-CCE9431645EC}">
+                        <a14:shadowObscured xmlns:a14="http://schemas.microsoft.com/office/drawing/2010/main"/>
+                      </a:ext>
+                    </a:extLst>
+                  </pic:spPr>
+                </pic:pic>
+              </a:graphicData>
+            </a:graphic>
+          </wp:inline>
+        </w:drawing>
+      </w:r>
+    </w:p>
+    <w:p>
+      <w:pPr>
+        <w:pStyle w:val="ListParagraph"/>
+        <w:numPr>
+          <w:ilvl w:val="1"/>
+          <w:numId w:val="2"/>
+        </w:numPr>
+        <w:jc w:val="both"/>
+      </w:pPr>
+      <w:r>
+        <w:t xml:space="preserve">Setelah </w:t>
+      </w:r>
+      <w:proofErr w:type="spellStart"/>
+      <w:r>
+        <w:t>diubah</w:t>
+      </w:r>
+      <w:proofErr w:type="spellEnd"/>
+      <w:r>
+        <w:t xml:space="preserve"> </w:t>
+      </w:r>
+      <w:proofErr w:type="spellStart"/>
+      <w:r>
+        <w:t>sesuai</w:t>
+      </w:r>
+      <w:proofErr w:type="spellEnd"/>
+      <w:r>
+        <w:t xml:space="preserve"> </w:t>
+      </w:r>
+      <w:proofErr w:type="spellStart"/>
+      <w:r>
+        <w:t>pertanyaan</w:t>
+      </w:r>
+      <w:proofErr w:type="spellEnd"/>
+      <w:r>
+        <w:t xml:space="preserve"> </w:t>
+      </w:r>
+      <w:proofErr w:type="spellStart"/>
+      <w:r>
+        <w:t>maka</w:t>
+      </w:r>
+      <w:proofErr w:type="spellEnd"/>
+      <w:r>
+        <w:t xml:space="preserve"> </w:t>
+      </w:r>
+      <w:proofErr w:type="spellStart"/>
+      <w:r>
+        <w:t>tidak</w:t>
+      </w:r>
+      <w:proofErr w:type="spellEnd"/>
+      <w:r>
+        <w:t xml:space="preserve"> </w:t>
+      </w:r>
+      <w:proofErr w:type="spellStart"/>
+      <w:r>
+        <w:t>terjadi</w:t>
+      </w:r>
+      <w:proofErr w:type="spellEnd"/>
+      <w:r>
+        <w:t xml:space="preserve"> error </w:t>
+      </w:r>
+      <w:proofErr w:type="spellStart"/>
+      <w:r>
+        <w:t>lagi</w:t>
+      </w:r>
+      <w:proofErr w:type="spellEnd"/>
+      <w:r>
+        <w:t xml:space="preserve"> </w:t>
+      </w:r>
+      <w:proofErr w:type="spellStart"/>
+      <w:r>
+        <w:t>karena</w:t>
+      </w:r>
+      <w:proofErr w:type="spellEnd"/>
+      <w:r>
+        <w:t xml:space="preserve"> input “name” </w:t>
+      </w:r>
+      <w:proofErr w:type="spellStart"/>
+      <w:r>
+        <w:t>dari</w:t>
+      </w:r>
+      <w:proofErr w:type="spellEnd"/>
+      <w:r>
+        <w:t xml:space="preserve"> user </w:t>
+      </w:r>
+      <w:proofErr w:type="spellStart"/>
+      <w:r>
+        <w:t>tidak</w:t>
+      </w:r>
+      <w:proofErr w:type="spellEnd"/>
+      <w:r>
+        <w:t xml:space="preserve"> </w:t>
+      </w:r>
+      <w:proofErr w:type="spellStart"/>
+      <w:r>
+        <w:t>diharuskan</w:t>
+      </w:r>
+      <w:proofErr w:type="spellEnd"/>
+      <w:r>
+        <w:t xml:space="preserve"> </w:t>
+      </w:r>
+      <w:proofErr w:type="spellStart"/>
+      <w:r>
+        <w:t>lagi</w:t>
+      </w:r>
+      <w:proofErr w:type="spellEnd"/>
+      <w:r>
+        <w:t xml:space="preserve">, </w:t>
+      </w:r>
+      <w:proofErr w:type="spellStart"/>
+      <w:r>
+        <w:t>akibatnya</w:t>
+      </w:r>
+      <w:proofErr w:type="spellEnd"/>
+      <w:r>
+        <w:t xml:space="preserve"> </w:t>
+      </w:r>
+      <w:proofErr w:type="spellStart"/>
+      <w:r>
+        <w:t>hanya</w:t>
+      </w:r>
+      <w:proofErr w:type="spellEnd"/>
+      <w:r>
+        <w:t xml:space="preserve"> </w:t>
+      </w:r>
+      <w:proofErr w:type="spellStart"/>
+      <w:r>
+        <w:t>akan</w:t>
+      </w:r>
+      <w:proofErr w:type="spellEnd"/>
+      <w:r>
+        <w:t xml:space="preserve"> </w:t>
+      </w:r>
+      <w:proofErr w:type="spellStart"/>
+      <w:r>
+        <w:t>muncul</w:t>
+      </w:r>
+      <w:proofErr w:type="spellEnd"/>
+      <w:r>
+        <w:t xml:space="preserve"> </w:t>
+      </w:r>
+      <w:proofErr w:type="spellStart"/>
+      <w:r>
+        <w:t>tulisan</w:t>
+      </w:r>
+      <w:proofErr w:type="spellEnd"/>
+      <w:r>
+        <w:t xml:space="preserve"> “null do you love me” </w:t>
+      </w:r>
+      <w:proofErr w:type="spellStart"/>
+      <w:r>
+        <w:t>karena</w:t>
+      </w:r>
+      <w:proofErr w:type="spellEnd"/>
+      <w:r>
+        <w:t xml:space="preserve"> input variable “name” </w:t>
+      </w:r>
+      <w:proofErr w:type="spellStart"/>
+      <w:r>
+        <w:t>menjadi</w:t>
+      </w:r>
+      <w:proofErr w:type="spellEnd"/>
+      <w:r>
+        <w:t xml:space="preserve"> null (</w:t>
+      </w:r>
+      <w:proofErr w:type="spellStart"/>
+      <w:r>
+        <w:t>tidak</w:t>
+      </w:r>
+      <w:proofErr w:type="spellEnd"/>
+      <w:r>
+        <w:t xml:space="preserve"> </w:t>
+      </w:r>
+      <w:proofErr w:type="spellStart"/>
+      <w:r>
+        <w:t>ada</w:t>
+      </w:r>
+      <w:proofErr w:type="spellEnd"/>
+      <w:r>
+        <w:t xml:space="preserve"> </w:t>
+      </w:r>
+      <w:proofErr w:type="spellStart"/>
+      <w:r>
+        <w:t>valuenya</w:t>
+      </w:r>
+      <w:proofErr w:type="spellEnd"/>
+      <w:r>
+        <w:t>)</w:t>
+      </w:r>
+    </w:p>
+    <w:p>
+      <w:pPr>
+        <w:pStyle w:val="ListParagraph"/>
+        <w:ind w:left="1440"/>
+        <w:jc w:val="both"/>
+      </w:pPr>
+      <w:r>
+        <w:rPr>
+          <w:noProof/>
+        </w:rPr>
+        <w:drawing>
+          <wp:inline distT="0" distB="0" distL="0" distR="0" wp14:anchorId="4BEB8F84" wp14:editId="1242D5DB">
+            <wp:extent cx="3945988" cy="1424940"/>
+            <wp:effectExtent l="0" t="0" r="0" b="3810"/>
+            <wp:docPr id="8" name="Picture 8"/>
+            <wp:cNvGraphicFramePr>
+              <a:graphicFrameLocks xmlns:a="http://schemas.openxmlformats.org/drawingml/2006/main" noChangeAspect="1"/>
+            </wp:cNvGraphicFramePr>
+            <a:graphic xmlns:a="http://schemas.openxmlformats.org/drawingml/2006/main">
+              <a:graphicData uri="http://schemas.openxmlformats.org/drawingml/2006/picture">
+                <pic:pic xmlns:pic="http://schemas.openxmlformats.org/drawingml/2006/picture">
+                  <pic:nvPicPr>
+                    <pic:cNvPr id="1" name=""/>
+                    <pic:cNvPicPr/>
+                  </pic:nvPicPr>
+                  <pic:blipFill rotWithShape="1">
+                    <a:blip r:embed="rId10"/>
+                    <a:srcRect r="66497" b="78491"/>
+                    <a:stretch/>
+                  </pic:blipFill>
+                  <pic:spPr bwMode="auto">
+                    <a:xfrm>
+                      <a:off x="0" y="0"/>
+                      <a:ext cx="3948435" cy="1425824"/>
+                    </a:xfrm>
+                    <a:prstGeom prst="rect">
+                      <a:avLst/>
+                    </a:prstGeom>
+                    <a:ln>
+                      <a:noFill/>
+                    </a:ln>
+                    <a:extLst>
+                      <a:ext uri="{53640926-AAD7-44D8-BBD7-CCE9431645EC}">
+                        <a14:shadowObscured xmlns:a14="http://schemas.microsoft.com/office/drawing/2010/main"/>
+                      </a:ext>
+                    </a:extLst>
+                  </pic:spPr>
+                </pic:pic>
+              </a:graphicData>
+            </a:graphic>
+          </wp:inline>
+        </w:drawing>
+      </w:r>
+    </w:p>
+    <w:p>
+      <w:pPr>
+        <w:pStyle w:val="ListParagraph"/>
+        <w:numPr>
+          <w:ilvl w:val="1"/>
+          <w:numId w:val="2"/>
+        </w:numPr>
+        <w:jc w:val="both"/>
+      </w:pPr>
+      <w:r>
+        <w:t xml:space="preserve">Setelah </w:t>
+      </w:r>
+      <w:proofErr w:type="spellStart"/>
+      <w:r>
+        <w:t>diubah</w:t>
+      </w:r>
+      <w:proofErr w:type="spellEnd"/>
+      <w:r>
+        <w:t xml:space="preserve"> </w:t>
+      </w:r>
+      <w:proofErr w:type="spellStart"/>
+      <w:r>
+        <w:t>sesuai</w:t>
+      </w:r>
+      <w:proofErr w:type="spellEnd"/>
+      <w:r>
+        <w:t xml:space="preserve"> </w:t>
+      </w:r>
+      <w:proofErr w:type="spellStart"/>
+      <w:r>
+        <w:t>pertanyaan</w:t>
+      </w:r>
+      <w:proofErr w:type="spellEnd"/>
+      <w:r>
+        <w:t xml:space="preserve"> </w:t>
+      </w:r>
+      <w:proofErr w:type="spellStart"/>
+      <w:proofErr w:type="gramStart"/>
+      <w:r>
+        <w:t>maka</w:t>
+      </w:r>
+      <w:proofErr w:type="spellEnd"/>
+      <w:r>
+        <w:t xml:space="preserve"> </w:t>
+      </w:r>
+      <w:r>
+        <w:t xml:space="preserve"> </w:t>
+      </w:r>
+      <w:proofErr w:type="spellStart"/>
+      <w:r>
+        <w:t>nilai</w:t>
+      </w:r>
+      <w:proofErr w:type="spellEnd"/>
+      <w:proofErr w:type="gramEnd"/>
+      <w:r>
+        <w:t xml:space="preserve"> variable name </w:t>
+      </w:r>
+      <w:proofErr w:type="spellStart"/>
+      <w:r>
+        <w:t>akan</w:t>
+      </w:r>
+      <w:proofErr w:type="spellEnd"/>
+      <w:r>
+        <w:t xml:space="preserve"> </w:t>
+      </w:r>
+      <w:proofErr w:type="spellStart"/>
+      <w:r>
+        <w:t>secara</w:t>
+      </w:r>
+      <w:proofErr w:type="spellEnd"/>
+      <w:r>
+        <w:t xml:space="preserve"> </w:t>
+      </w:r>
+      <w:proofErr w:type="spellStart"/>
+      <w:r>
+        <w:t>otomatis</w:t>
+      </w:r>
+      <w:proofErr w:type="spellEnd"/>
+      <w:r>
+        <w:t xml:space="preserve"> </w:t>
+      </w:r>
+      <w:proofErr w:type="spellStart"/>
+      <w:r>
+        <w:t>menjadi</w:t>
+      </w:r>
+      <w:proofErr w:type="spellEnd"/>
+      <w:r>
+        <w:t xml:space="preserve"> “</w:t>
+      </w:r>
+      <w:proofErr w:type="spellStart"/>
+      <w:r>
+        <w:t>kiki</w:t>
+      </w:r>
+      <w:proofErr w:type="spellEnd"/>
+      <w:r>
+        <w:t xml:space="preserve">” </w:t>
+      </w:r>
+      <w:proofErr w:type="spellStart"/>
+      <w:r>
+        <w:t>ketika</w:t>
+      </w:r>
+      <w:proofErr w:type="spellEnd"/>
+      <w:r>
+        <w:t xml:space="preserve"> user </w:t>
+      </w:r>
+      <w:proofErr w:type="spellStart"/>
+      <w:r>
+        <w:t>tidak</w:t>
+      </w:r>
+      <w:proofErr w:type="spellEnd"/>
+      <w:r>
+        <w:t xml:space="preserve"> </w:t>
+      </w:r>
+      <w:proofErr w:type="spellStart"/>
+      <w:r>
+        <w:t>memberikan</w:t>
+      </w:r>
+      <w:proofErr w:type="spellEnd"/>
+      <w:r>
+        <w:t xml:space="preserve"> input </w:t>
+      </w:r>
+      <w:proofErr w:type="spellStart"/>
+      <w:r>
+        <w:t>nama</w:t>
+      </w:r>
+      <w:proofErr w:type="spellEnd"/>
+      <w:r>
+        <w:t xml:space="preserve"> </w:t>
+      </w:r>
+      <w:proofErr w:type="spellStart"/>
+      <w:r>
+        <w:t>apapun</w:t>
+      </w:r>
+      <w:proofErr w:type="spellEnd"/>
+      <w:r>
+        <w:t>.</w:t>
+      </w:r>
+    </w:p>
+    <w:p>
+      <w:pPr>
+        <w:pStyle w:val="ListParagraph"/>
+        <w:ind w:left="1440"/>
+        <w:jc w:val="both"/>
+      </w:pPr>
+      <w:r>
+        <w:rPr>
+          <w:noProof/>
+        </w:rPr>
+        <w:drawing>
+          <wp:inline distT="0" distB="0" distL="0" distR="0" wp14:anchorId="48B7AD44" wp14:editId="10BA3135">
+            <wp:extent cx="3787140" cy="1379930"/>
+            <wp:effectExtent l="0" t="0" r="3810" b="0"/>
+            <wp:docPr id="9" name="Picture 9"/>
+            <wp:cNvGraphicFramePr>
+              <a:graphicFrameLocks xmlns:a="http://schemas.openxmlformats.org/drawingml/2006/main" noChangeAspect="1"/>
+            </wp:cNvGraphicFramePr>
+            <a:graphic xmlns:a="http://schemas.openxmlformats.org/drawingml/2006/main">
+              <a:graphicData uri="http://schemas.openxmlformats.org/drawingml/2006/picture">
+                <pic:pic xmlns:pic="http://schemas.openxmlformats.org/drawingml/2006/picture">
+                  <pic:nvPicPr>
+                    <pic:cNvPr id="1" name=""/>
+                    <pic:cNvPicPr/>
+                  </pic:nvPicPr>
+                  <pic:blipFill rotWithShape="1">
+                    <a:blip r:embed="rId11"/>
+                    <a:srcRect r="67161" b="78727"/>
+                    <a:stretch/>
+                  </pic:blipFill>
+                  <pic:spPr bwMode="auto">
+                    <a:xfrm>
+                      <a:off x="0" y="0"/>
+                      <a:ext cx="3809577" cy="1388105"/>
+                    </a:xfrm>
+                    <a:prstGeom prst="rect">
+                      <a:avLst/>
+                    </a:prstGeom>
+                    <a:ln>
+                      <a:noFill/>
+                    </a:ln>
+                    <a:extLst>
+                      <a:ext uri="{53640926-AAD7-44D8-BBD7-CCE9431645EC}">
+                        <a14:shadowObscured xmlns:a14="http://schemas.microsoft.com/office/drawing/2010/main"/>
+                      </a:ext>
+                    </a:extLst>
+                  </pic:spPr>
+                </pic:pic>
+              </a:graphicData>
+            </a:graphic>
+          </wp:inline>
+        </w:drawing>
+      </w:r>
+    </w:p>
+    <w:p>
+      <w:pPr>
+        <w:jc w:val="both"/>
+      </w:pPr>
+    </w:p>
+    <w:p>
+      <w:pPr>
         <w:jc w:val="both"/>
       </w:pPr>
       <w:bookmarkStart w:id="0" w:name="_GoBack"/>
       <w:bookmarkEnd w:id="0"/>
+    </w:p>
+    <w:p>
+      <w:pPr>
+        <w:pStyle w:val="ListParagraph"/>
+        <w:ind w:left="1440"/>
+        <w:jc w:val="both"/>
+      </w:pPr>
     </w:p>
     <w:sectPr>
       <w:pgSz w:w="11906" w:h="16838"/>
@@ -1401,8 +2614,100 @@
       </w:pPr>
     </w:lvl>
   </w:abstractNum>
+  <w:abstractNum w:abstractNumId="1" w15:restartNumberingAfterBreak="0">
+    <w:nsid w:val="54DB0BC0"/>
+    <w:multiLevelType w:val="hybridMultilevel"/>
+    <w:tmpl w:val="7E10C0CC"/>
+    <w:lvl w:ilvl="0" w:tplc="3809000F">
+      <w:start w:val="1"/>
+      <w:numFmt w:val="decimal"/>
+      <w:lvlText w:val="%1."/>
+      <w:lvlJc w:val="left"/>
+      <w:pPr>
+        <w:ind w:left="720" w:hanging="360"/>
+      </w:pPr>
+      <w:rPr>
+        <w:rFonts w:hint="default"/>
+      </w:rPr>
+    </w:lvl>
+    <w:lvl w:ilvl="1" w:tplc="38090019">
+      <w:start w:val="1"/>
+      <w:numFmt w:val="lowerLetter"/>
+      <w:lvlText w:val="%2."/>
+      <w:lvlJc w:val="left"/>
+      <w:pPr>
+        <w:ind w:left="1440" w:hanging="360"/>
+      </w:pPr>
+    </w:lvl>
+    <w:lvl w:ilvl="2" w:tplc="3809001B" w:tentative="1">
+      <w:start w:val="1"/>
+      <w:numFmt w:val="lowerRoman"/>
+      <w:lvlText w:val="%3."/>
+      <w:lvlJc w:val="right"/>
+      <w:pPr>
+        <w:ind w:left="2160" w:hanging="180"/>
+      </w:pPr>
+    </w:lvl>
+    <w:lvl w:ilvl="3" w:tplc="3809000F" w:tentative="1">
+      <w:start w:val="1"/>
+      <w:numFmt w:val="decimal"/>
+      <w:lvlText w:val="%4."/>
+      <w:lvlJc w:val="left"/>
+      <w:pPr>
+        <w:ind w:left="2880" w:hanging="360"/>
+      </w:pPr>
+    </w:lvl>
+    <w:lvl w:ilvl="4" w:tplc="38090019" w:tentative="1">
+      <w:start w:val="1"/>
+      <w:numFmt w:val="lowerLetter"/>
+      <w:lvlText w:val="%5."/>
+      <w:lvlJc w:val="left"/>
+      <w:pPr>
+        <w:ind w:left="3600" w:hanging="360"/>
+      </w:pPr>
+    </w:lvl>
+    <w:lvl w:ilvl="5" w:tplc="3809001B" w:tentative="1">
+      <w:start w:val="1"/>
+      <w:numFmt w:val="lowerRoman"/>
+      <w:lvlText w:val="%6."/>
+      <w:lvlJc w:val="right"/>
+      <w:pPr>
+        <w:ind w:left="4320" w:hanging="180"/>
+      </w:pPr>
+    </w:lvl>
+    <w:lvl w:ilvl="6" w:tplc="3809000F" w:tentative="1">
+      <w:start w:val="1"/>
+      <w:numFmt w:val="decimal"/>
+      <w:lvlText w:val="%7."/>
+      <w:lvlJc w:val="left"/>
+      <w:pPr>
+        <w:ind w:left="5040" w:hanging="360"/>
+      </w:pPr>
+    </w:lvl>
+    <w:lvl w:ilvl="7" w:tplc="38090019" w:tentative="1">
+      <w:start w:val="1"/>
+      <w:numFmt w:val="lowerLetter"/>
+      <w:lvlText w:val="%8."/>
+      <w:lvlJc w:val="left"/>
+      <w:pPr>
+        <w:ind w:left="5760" w:hanging="360"/>
+      </w:pPr>
+    </w:lvl>
+    <w:lvl w:ilvl="8" w:tplc="3809001B" w:tentative="1">
+      <w:start w:val="1"/>
+      <w:numFmt w:val="lowerRoman"/>
+      <w:lvlText w:val="%9."/>
+      <w:lvlJc w:val="right"/>
+      <w:pPr>
+        <w:ind w:left="6480" w:hanging="180"/>
+      </w:pPr>
+    </w:lvl>
+  </w:abstractNum>
   <w:num w:numId="1">
     <w:abstractNumId w:val="0"/>
+  </w:num>
+  <w:num w:numId="2">
+    <w:abstractNumId w:val="1"/>
   </w:num>
 </w:numbering>
 </file>

</xml_diff>

<commit_message>
additional update berkas write-up
</commit_message>
<xml_diff>
--- a/write-up_ZakiRaihan_1606878505.docx
+++ b/write-up_ZakiRaihan_1606878505.docx
@@ -2505,13 +2505,6 @@
       </w:pPr>
       <w:bookmarkStart w:id="0" w:name="_GoBack"/>
       <w:bookmarkEnd w:id="0"/>
-    </w:p>
-    <w:p>
-      <w:pPr>
-        <w:pStyle w:val="ListParagraph"/>
-        <w:ind w:left="1440"/>
-        <w:jc w:val="both"/>
-      </w:pPr>
     </w:p>
     <w:sectPr>
       <w:pgSz w:w="11906" w:h="16838"/>

</xml_diff>

<commit_message>
selesai mengerjakan latihan path variabel
</commit_message>
<xml_diff>
--- a/write-up_ZakiRaihan_1606878505.docx
+++ b/write-up_ZakiRaihan_1606878505.docx
@@ -9,12 +9,14 @@
           <w:sz w:val="28"/>
         </w:rPr>
       </w:pPr>
+      <w:proofErr w:type="spellStart"/>
       <w:r>
         <w:rPr>
           <w:sz w:val="28"/>
         </w:rPr>
         <w:t>Tutorial 2</w:t>
       </w:r>
+      <w:proofErr w:type="spellEnd"/>
     </w:p>
     <w:p>
       <w:pPr>
@@ -167,10 +169,7 @@
       </w:r>
       <w:proofErr w:type="spellEnd"/>
       <w:r>
-        <w:t xml:space="preserve"> </w:t>
-      </w:r>
-      <w:r>
-        <w:t>@</w:t>
+        <w:t xml:space="preserve"> @</w:t>
       </w:r>
       <w:proofErr w:type="spellStart"/>
       <w:r>
@@ -178,13 +177,7 @@
       </w:r>
       <w:proofErr w:type="spellEnd"/>
       <w:r>
-        <w:t>(“/viral</w:t>
-      </w:r>
-      <w:r>
-        <w:t>2jari</w:t>
-      </w:r>
-      <w:r>
-        <w:t>”)</w:t>
+        <w:t>(“/viral2jari”)</w:t>
       </w:r>
     </w:p>
     <w:p>
@@ -497,10 +490,7 @@
       </w:r>
       <w:proofErr w:type="spellEnd"/>
       <w:r>
-        <w:t xml:space="preserve"> </w:t>
-      </w:r>
-      <w:r>
-        <w:t>@</w:t>
+        <w:t xml:space="preserve"> @</w:t>
       </w:r>
       <w:proofErr w:type="spellStart"/>
       <w:r>
@@ -508,10 +498,7 @@
       </w:r>
       <w:proofErr w:type="spellEnd"/>
       <w:r>
-        <w:t>(“/viral”)</w:t>
-      </w:r>
-      <w:r>
-        <w:t xml:space="preserve"> </w:t>
+        <w:t xml:space="preserve">(“/viral”) </w:t>
       </w:r>
       <w:proofErr w:type="spellStart"/>
       <w:r>
@@ -680,10 +667,7 @@
       </w:r>
       <w:proofErr w:type="spellEnd"/>
       <w:r>
-        <w:t xml:space="preserve"> </w:t>
-      </w:r>
-      <w:r>
-        <w:t>@</w:t>
+        <w:t xml:space="preserve"> @</w:t>
       </w:r>
       <w:proofErr w:type="spellStart"/>
       <w:r>
@@ -691,10 +675,7 @@
       </w:r>
       <w:proofErr w:type="spellEnd"/>
       <w:r>
-        <w:t>(“/viral”)</w:t>
-      </w:r>
-      <w:r>
-        <w:t>.</w:t>
+        <w:t>(“/viral”).</w:t>
       </w:r>
     </w:p>
     <w:p>
@@ -868,10 +849,7 @@
       </w:r>
       <w:proofErr w:type="spellEnd"/>
       <w:r>
-        <w:t xml:space="preserve"> </w:t>
-      </w:r>
-      <w:r>
-        <w:t>@</w:t>
+        <w:t xml:space="preserve"> @</w:t>
       </w:r>
       <w:proofErr w:type="spellStart"/>
       <w:r>
@@ -879,10 +857,7 @@
       </w:r>
       <w:proofErr w:type="spellEnd"/>
       <w:r>
-        <w:t>(“/viral”)</w:t>
-      </w:r>
-      <w:r>
-        <w:t xml:space="preserve"> </w:t>
+        <w:t xml:space="preserve">(“/viral”) </w:t>
       </w:r>
       <w:proofErr w:type="spellStart"/>
       <w:r>
@@ -1605,11 +1580,9 @@
       <w:r>
         <w:t xml:space="preserve"> “/</w:t>
       </w:r>
-      <w:proofErr w:type="spellStart"/>
-      <w:r>
-        <w:t>challange</w:t>
-      </w:r>
-      <w:proofErr w:type="spellEnd"/>
+      <w:r>
+        <w:t>challenge</w:t>
+      </w:r>
       <w:r>
         <w:t xml:space="preserve">” </w:t>
       </w:r>
@@ -1645,11 +1618,9 @@
       <w:r>
         <w:t xml:space="preserve"> “/viral/</w:t>
       </w:r>
-      <w:proofErr w:type="spellStart"/>
-      <w:r>
-        <w:t>challange</w:t>
-      </w:r>
-      <w:proofErr w:type="spellEnd"/>
+      <w:r>
+        <w:t>challenge</w:t>
+      </w:r>
       <w:r>
         <w:t xml:space="preserve">” </w:t>
       </w:r>
@@ -1683,7 +1654,13 @@
       </w:r>
       <w:proofErr w:type="spellEnd"/>
       <w:r>
-        <w:t xml:space="preserve"> challange.html </w:t>
+        <w:t xml:space="preserve"> </w:t>
+      </w:r>
+      <w:r>
+        <w:t>challenge</w:t>
+      </w:r>
+      <w:r>
+        <w:t xml:space="preserve">.html </w:t>
       </w:r>
       <w:proofErr w:type="spellStart"/>
       <w:r>
@@ -1709,11 +1686,9 @@
       <w:r>
         <w:t xml:space="preserve"> localhost:8080/viral/</w:t>
       </w:r>
-      <w:proofErr w:type="spellStart"/>
-      <w:r>
-        <w:t>challange</w:t>
-      </w:r>
-      <w:proofErr w:type="spellEnd"/>
+      <w:r>
+        <w:t>challenge</w:t>
+      </w:r>
     </w:p>
     <w:p>
       <w:pPr>
@@ -1725,10 +1700,10 @@
           <w:noProof/>
         </w:rPr>
         <w:drawing>
-          <wp:inline distT="0" distB="0" distL="0" distR="0" wp14:anchorId="6B3957D5" wp14:editId="75544252">
-            <wp:extent cx="5340246" cy="1714500"/>
+          <wp:inline distT="0" distB="0" distL="0" distR="0" wp14:anchorId="3AD71D48" wp14:editId="41C119BB">
+            <wp:extent cx="4554619" cy="1493520"/>
             <wp:effectExtent l="0" t="0" r="0" b="0"/>
-            <wp:docPr id="4" name="Picture 4"/>
+            <wp:docPr id="7" name="Picture 7"/>
             <wp:cNvGraphicFramePr>
               <a:graphicFrameLocks xmlns:a="http://schemas.openxmlformats.org/drawingml/2006/main" noChangeAspect="1"/>
             </wp:cNvGraphicFramePr>
@@ -1741,13 +1716,13 @@
                   </pic:nvPicPr>
                   <pic:blipFill rotWithShape="1">
                     <a:blip r:embed="rId7"/>
-                    <a:srcRect r="49479" b="71164"/>
+                    <a:srcRect r="50942" b="71400"/>
                     <a:stretch/>
                   </pic:blipFill>
                   <pic:spPr bwMode="auto">
                     <a:xfrm>
                       <a:off x="0" y="0"/>
-                      <a:ext cx="5344940" cy="1716007"/>
+                      <a:ext cx="4562696" cy="1496168"/>
                     </a:xfrm>
                     <a:prstGeom prst="rect">
                       <a:avLst/>
@@ -1784,10 +1759,10 @@
           <w:noProof/>
         </w:rPr>
         <w:drawing>
-          <wp:inline distT="0" distB="0" distL="0" distR="0" wp14:anchorId="0596D75C" wp14:editId="4D52F3BB">
-            <wp:extent cx="4494882" cy="1371600"/>
-            <wp:effectExtent l="0" t="0" r="1270" b="0"/>
-            <wp:docPr id="5" name="Picture 5"/>
+          <wp:inline distT="0" distB="0" distL="0" distR="0" wp14:anchorId="18DB4094" wp14:editId="3D82A389">
+            <wp:extent cx="4668790" cy="1325880"/>
+            <wp:effectExtent l="0" t="0" r="0" b="7620"/>
+            <wp:docPr id="10" name="Picture 10"/>
             <wp:cNvGraphicFramePr>
               <a:graphicFrameLocks xmlns:a="http://schemas.openxmlformats.org/drawingml/2006/main" noChangeAspect="1"/>
             </wp:cNvGraphicFramePr>
@@ -1800,13 +1775,13 @@
                   </pic:nvPicPr>
                   <pic:blipFill rotWithShape="1">
                     <a:blip r:embed="rId8"/>
-                    <a:srcRect r="63838" b="80382"/>
+                    <a:srcRect r="55994" b="77782"/>
                     <a:stretch/>
                   </pic:blipFill>
                   <pic:spPr bwMode="auto">
                     <a:xfrm>
                       <a:off x="0" y="0"/>
-                      <a:ext cx="4501914" cy="1373746"/>
+                      <a:ext cx="4673474" cy="1327210"/>
                     </a:xfrm>
                     <a:prstGeom prst="rect">
                       <a:avLst/>
@@ -1878,6 +1853,12 @@
     <w:p>
       <w:pPr>
         <w:pStyle w:val="ListParagraph"/>
+        <w:jc w:val="both"/>
+      </w:pPr>
+    </w:p>
+    <w:p>
+      <w:pPr>
+        <w:pStyle w:val="ListParagraph"/>
         <w:numPr>
           <w:ilvl w:val="0"/>
           <w:numId w:val="2"/>
@@ -1893,11 +1874,9 @@
       <w:r>
         <w:t xml:space="preserve"> localhost:8080/</w:t>
       </w:r>
-      <w:proofErr w:type="spellStart"/>
-      <w:r>
-        <w:t>challange</w:t>
-      </w:r>
-      <w:proofErr w:type="spellEnd"/>
+      <w:r>
+        <w:t>challenge</w:t>
+      </w:r>
     </w:p>
     <w:p>
       <w:pPr>
@@ -1988,11 +1967,9 @@
       <w:r>
         <w:t xml:space="preserve"> method </w:t>
       </w:r>
-      <w:proofErr w:type="spellStart"/>
-      <w:r>
-        <w:t>challange</w:t>
-      </w:r>
-      <w:proofErr w:type="spellEnd"/>
+      <w:r>
+        <w:t>challenge</w:t>
+      </w:r>
       <w:r>
         <w:t xml:space="preserve"> pada page controller </w:t>
       </w:r>
@@ -2016,10 +1993,10 @@
           <w:noProof/>
         </w:rPr>
         <w:drawing>
-          <wp:inline distT="0" distB="0" distL="0" distR="0" wp14:anchorId="4BCAFBF1" wp14:editId="2A8039F0">
-            <wp:extent cx="4833425" cy="1653540"/>
-            <wp:effectExtent l="0" t="0" r="5715" b="3810"/>
-            <wp:docPr id="6" name="Picture 6"/>
+          <wp:inline distT="0" distB="0" distL="0" distR="0" wp14:anchorId="16825107" wp14:editId="34BCEBCE">
+            <wp:extent cx="4917688" cy="1600200"/>
+            <wp:effectExtent l="0" t="0" r="0" b="0"/>
+            <wp:docPr id="3" name="Picture 3"/>
             <wp:cNvGraphicFramePr>
               <a:graphicFrameLocks xmlns:a="http://schemas.openxmlformats.org/drawingml/2006/main" noChangeAspect="1"/>
             </wp:cNvGraphicFramePr>
@@ -2032,13 +2009,13 @@
                   </pic:nvPicPr>
                   <pic:blipFill rotWithShape="1">
                     <a:blip r:embed="rId9"/>
-                    <a:srcRect r="49479" b="69273"/>
+                    <a:srcRect r="49745" b="70928"/>
                     <a:stretch/>
                   </pic:blipFill>
                   <pic:spPr bwMode="auto">
                     <a:xfrm>
                       <a:off x="0" y="0"/>
-                      <a:ext cx="4839536" cy="1655630"/>
+                      <a:ext cx="4927179" cy="1603288"/>
                     </a:xfrm>
                     <a:prstGeom prst="rect">
                       <a:avLst/>
@@ -2259,10 +2236,10 @@
           <w:noProof/>
         </w:rPr>
         <w:drawing>
-          <wp:inline distT="0" distB="0" distL="0" distR="0" wp14:anchorId="4BEB8F84" wp14:editId="1242D5DB">
-            <wp:extent cx="3945988" cy="1424940"/>
-            <wp:effectExtent l="0" t="0" r="0" b="3810"/>
-            <wp:docPr id="8" name="Picture 8"/>
+          <wp:inline distT="0" distB="0" distL="0" distR="0" wp14:anchorId="6A985CAA" wp14:editId="1BA4F8DF">
+            <wp:extent cx="4723825" cy="1691640"/>
+            <wp:effectExtent l="0" t="0" r="635" b="3810"/>
+            <wp:docPr id="11" name="Picture 11"/>
             <wp:cNvGraphicFramePr>
               <a:graphicFrameLocks xmlns:a="http://schemas.openxmlformats.org/drawingml/2006/main" noChangeAspect="1"/>
             </wp:cNvGraphicFramePr>
@@ -2275,13 +2252,13 @@
                   </pic:nvPicPr>
                   <pic:blipFill rotWithShape="1">
                     <a:blip r:embed="rId10"/>
-                    <a:srcRect r="66497" b="78491"/>
+                    <a:srcRect r="60647" b="74946"/>
                     <a:stretch/>
                   </pic:blipFill>
                   <pic:spPr bwMode="auto">
                     <a:xfrm>
                       <a:off x="0" y="0"/>
-                      <a:ext cx="3948435" cy="1425824"/>
+                      <a:ext cx="4734906" cy="1695608"/>
                     </a:xfrm>
                     <a:prstGeom prst="rect">
                       <a:avLst/>
@@ -2451,10 +2428,10 @@
           <w:noProof/>
         </w:rPr>
         <w:drawing>
-          <wp:inline distT="0" distB="0" distL="0" distR="0" wp14:anchorId="48B7AD44" wp14:editId="10BA3135">
-            <wp:extent cx="3787140" cy="1379930"/>
-            <wp:effectExtent l="0" t="0" r="3810" b="0"/>
-            <wp:docPr id="9" name="Picture 9"/>
+          <wp:inline distT="0" distB="0" distL="0" distR="0" wp14:anchorId="1ADCDDDB" wp14:editId="41BD2CB3">
+            <wp:extent cx="4680585" cy="1485900"/>
+            <wp:effectExtent l="0" t="0" r="5715" b="0"/>
+            <wp:docPr id="12" name="Picture 12"/>
             <wp:cNvGraphicFramePr>
               <a:graphicFrameLocks xmlns:a="http://schemas.openxmlformats.org/drawingml/2006/main" noChangeAspect="1"/>
             </wp:cNvGraphicFramePr>
@@ -2467,13 +2444,13 @@
                   </pic:nvPicPr>
                   <pic:blipFill rotWithShape="1">
                     <a:blip r:embed="rId11"/>
-                    <a:srcRect r="67161" b="78727"/>
+                    <a:srcRect r="58121" b="76364"/>
                     <a:stretch/>
                   </pic:blipFill>
                   <pic:spPr bwMode="auto">
                     <a:xfrm>
                       <a:off x="0" y="0"/>
-                      <a:ext cx="3809577" cy="1388105"/>
+                      <a:ext cx="4684790" cy="1487235"/>
                     </a:xfrm>
                     <a:prstGeom prst="rect">
                       <a:avLst/>
@@ -2503,8 +2480,485 @@
       <w:pPr>
         <w:jc w:val="both"/>
       </w:pPr>
+    </w:p>
+    <w:p>
+      <w:pPr>
+        <w:jc w:val="both"/>
+      </w:pPr>
+    </w:p>
+    <w:p>
+      <w:pPr>
+        <w:jc w:val="both"/>
+      </w:pPr>
+    </w:p>
+    <w:p>
+      <w:pPr>
+        <w:jc w:val="both"/>
+      </w:pPr>
+    </w:p>
+    <w:p>
+      <w:pPr>
+        <w:jc w:val="both"/>
+      </w:pPr>
+    </w:p>
+    <w:p>
+      <w:pPr>
+        <w:jc w:val="both"/>
+      </w:pPr>
+    </w:p>
+    <w:p>
+      <w:pPr>
+        <w:jc w:val="both"/>
+      </w:pPr>
+    </w:p>
+    <w:p>
+      <w:pPr>
+        <w:jc w:val="both"/>
+      </w:pPr>
+      <w:proofErr w:type="spellStart"/>
+      <w:r>
+        <w:lastRenderedPageBreak/>
+        <w:t>Latihan</w:t>
+      </w:r>
+      <w:proofErr w:type="spellEnd"/>
+      <w:r>
+        <w:t xml:space="preserve"> Path Variable</w:t>
+      </w:r>
+    </w:p>
+    <w:p>
+      <w:pPr>
+        <w:pStyle w:val="ListParagraph"/>
+        <w:numPr>
+          <w:ilvl w:val="0"/>
+          <w:numId w:val="3"/>
+        </w:numPr>
+        <w:jc w:val="both"/>
+      </w:pPr>
+      <w:proofErr w:type="spellStart"/>
+      <w:r>
+        <w:t>Akses</w:t>
+      </w:r>
+      <w:proofErr w:type="spellEnd"/>
+      <w:r>
+        <w:t xml:space="preserve"> localhost:8080/challenge</w:t>
+      </w:r>
+      <w:r>
+        <w:tab/>
+      </w:r>
+      <w:r>
+        <w:tab/>
+      </w:r>
+    </w:p>
+    <w:p>
+      <w:pPr>
+        <w:pStyle w:val="ListParagraph"/>
+        <w:jc w:val="both"/>
+      </w:pPr>
+      <w:r>
+        <w:t xml:space="preserve">Akan </w:t>
+      </w:r>
+      <w:proofErr w:type="spellStart"/>
+      <w:r>
+        <w:t>muncul</w:t>
+      </w:r>
+      <w:proofErr w:type="spellEnd"/>
+      <w:r>
+        <w:t xml:space="preserve"> error </w:t>
+      </w:r>
+      <w:proofErr w:type="spellStart"/>
+      <w:r>
+        <w:t>whitelabel</w:t>
+      </w:r>
+      <w:proofErr w:type="spellEnd"/>
+      <w:r>
+        <w:t xml:space="preserve"> error page </w:t>
+      </w:r>
+      <w:proofErr w:type="spellStart"/>
+      <w:r>
+        <w:t>karena</w:t>
+      </w:r>
+      <w:proofErr w:type="spellEnd"/>
+      <w:r>
+        <w:t xml:space="preserve"> </w:t>
+      </w:r>
+      <w:proofErr w:type="spellStart"/>
+      <w:r>
+        <w:t>pagecontroller</w:t>
+      </w:r>
+      <w:proofErr w:type="spellEnd"/>
+      <w:r>
+        <w:t xml:space="preserve"> </w:t>
+      </w:r>
+      <w:proofErr w:type="spellStart"/>
+      <w:r>
+        <w:t>tidak</w:t>
+      </w:r>
+      <w:proofErr w:type="spellEnd"/>
+      <w:r>
+        <w:t xml:space="preserve"> </w:t>
+      </w:r>
+      <w:proofErr w:type="spellStart"/>
+      <w:r>
+        <w:t>menerima</w:t>
+      </w:r>
+      <w:proofErr w:type="spellEnd"/>
+      <w:r>
+        <w:t xml:space="preserve"> parameter name.</w:t>
+      </w:r>
+    </w:p>
+    <w:p>
+      <w:pPr>
+        <w:pStyle w:val="ListParagraph"/>
+        <w:jc w:val="both"/>
+      </w:pPr>
+      <w:r>
+        <w:rPr>
+          <w:noProof/>
+        </w:rPr>
+        <w:drawing>
+          <wp:inline distT="0" distB="0" distL="0" distR="0" wp14:anchorId="34A18724" wp14:editId="60F5AE4F">
+            <wp:extent cx="4575997" cy="1836420"/>
+            <wp:effectExtent l="0" t="0" r="0" b="0"/>
+            <wp:docPr id="13" name="Picture 13"/>
+            <wp:cNvGraphicFramePr>
+              <a:graphicFrameLocks xmlns:a="http://schemas.openxmlformats.org/drawingml/2006/main" noChangeAspect="1"/>
+            </wp:cNvGraphicFramePr>
+            <a:graphic xmlns:a="http://schemas.openxmlformats.org/drawingml/2006/main">
+              <a:graphicData uri="http://schemas.openxmlformats.org/drawingml/2006/picture">
+                <pic:pic xmlns:pic="http://schemas.openxmlformats.org/drawingml/2006/picture">
+                  <pic:nvPicPr>
+                    <pic:cNvPr id="1" name=""/>
+                    <pic:cNvPicPr/>
+                  </pic:nvPicPr>
+                  <pic:blipFill rotWithShape="1">
+                    <a:blip r:embed="rId12"/>
+                    <a:srcRect r="59584" b="71164"/>
+                    <a:stretch/>
+                  </pic:blipFill>
+                  <pic:spPr bwMode="auto">
+                    <a:xfrm>
+                      <a:off x="0" y="0"/>
+                      <a:ext cx="4582495" cy="1839028"/>
+                    </a:xfrm>
+                    <a:prstGeom prst="rect">
+                      <a:avLst/>
+                    </a:prstGeom>
+                    <a:ln>
+                      <a:noFill/>
+                    </a:ln>
+                    <a:extLst>
+                      <a:ext uri="{53640926-AAD7-44D8-BBD7-CCE9431645EC}">
+                        <a14:shadowObscured xmlns:a14="http://schemas.microsoft.com/office/drawing/2010/main"/>
+                      </a:ext>
+                    </a:extLst>
+                  </pic:spPr>
+                </pic:pic>
+              </a:graphicData>
+            </a:graphic>
+          </wp:inline>
+        </w:drawing>
+      </w:r>
+    </w:p>
+    <w:p>
+      <w:pPr>
+        <w:pStyle w:val="ListParagraph"/>
+        <w:numPr>
+          <w:ilvl w:val="0"/>
+          <w:numId w:val="3"/>
+        </w:numPr>
+        <w:jc w:val="both"/>
+      </w:pPr>
+      <w:proofErr w:type="spellStart"/>
+      <w:r>
+        <w:t>Ketika</w:t>
+      </w:r>
+      <w:proofErr w:type="spellEnd"/>
+      <w:r>
+        <w:t xml:space="preserve"> </w:t>
+      </w:r>
+      <w:proofErr w:type="spellStart"/>
+      <w:r>
+        <w:t>selesai</w:t>
+      </w:r>
+      <w:proofErr w:type="spellEnd"/>
+      <w:r>
+        <w:t xml:space="preserve"> </w:t>
+      </w:r>
+      <w:proofErr w:type="spellStart"/>
+      <w:r>
+        <w:t>uodate</w:t>
+      </w:r>
+      <w:proofErr w:type="spellEnd"/>
+      <w:r>
+        <w:t xml:space="preserve"> method </w:t>
+      </w:r>
+      <w:proofErr w:type="spellStart"/>
+      <w:r>
+        <w:t>maka</w:t>
+      </w:r>
+      <w:proofErr w:type="spellEnd"/>
+      <w:r>
+        <w:t xml:space="preserve"> </w:t>
+      </w:r>
+      <w:proofErr w:type="spellStart"/>
+      <w:r>
+        <w:t>saat</w:t>
+      </w:r>
+      <w:proofErr w:type="spellEnd"/>
+      <w:r>
+        <w:t xml:space="preserve"> </w:t>
+      </w:r>
+      <w:proofErr w:type="spellStart"/>
+      <w:r>
+        <w:t>mengakses</w:t>
+      </w:r>
+      <w:proofErr w:type="spellEnd"/>
+      <w:r>
+        <w:t xml:space="preserve"> localhost:8080/challenge/ </w:t>
+      </w:r>
+      <w:proofErr w:type="spellStart"/>
+      <w:r>
+        <w:t>akan</w:t>
+      </w:r>
+      <w:proofErr w:type="spellEnd"/>
+      <w:r>
+        <w:t xml:space="preserve"> </w:t>
+      </w:r>
+      <w:proofErr w:type="spellStart"/>
+      <w:r>
+        <w:t>menggunakan</w:t>
+      </w:r>
+      <w:proofErr w:type="spellEnd"/>
+      <w:r>
+        <w:t xml:space="preserve"> </w:t>
+      </w:r>
+      <w:proofErr w:type="spellStart"/>
+      <w:r>
+        <w:t>nama</w:t>
+      </w:r>
+      <w:proofErr w:type="spellEnd"/>
+      <w:r>
+        <w:t xml:space="preserve"> “KB” </w:t>
+      </w:r>
+      <w:proofErr w:type="spellStart"/>
+      <w:r>
+        <w:t>karena</w:t>
+      </w:r>
+      <w:proofErr w:type="spellEnd"/>
+      <w:r>
+        <w:t xml:space="preserve"> </w:t>
+      </w:r>
+      <w:proofErr w:type="spellStart"/>
+      <w:r>
+        <w:t>sudah</w:t>
+      </w:r>
+      <w:proofErr w:type="spellEnd"/>
+      <w:r>
+        <w:t xml:space="preserve"> di set </w:t>
+      </w:r>
+      <w:proofErr w:type="spellStart"/>
+      <w:r>
+        <w:t>secara</w:t>
+      </w:r>
+      <w:proofErr w:type="spellEnd"/>
+      <w:r>
+        <w:t xml:space="preserve"> default </w:t>
+      </w:r>
+    </w:p>
+    <w:p>
+      <w:pPr>
+        <w:pStyle w:val="ListParagraph"/>
+        <w:jc w:val="both"/>
+      </w:pPr>
+      <w:r>
+        <w:rPr>
+          <w:noProof/>
+        </w:rPr>
+        <w:drawing>
+          <wp:inline distT="0" distB="0" distL="0" distR="0" wp14:anchorId="3F1EBB86" wp14:editId="049F254F">
+            <wp:extent cx="4320540" cy="1750092"/>
+            <wp:effectExtent l="0" t="0" r="3810" b="2540"/>
+            <wp:docPr id="15" name="Picture 15"/>
+            <wp:cNvGraphicFramePr>
+              <a:graphicFrameLocks xmlns:a="http://schemas.openxmlformats.org/drawingml/2006/main" noChangeAspect="1"/>
+            </wp:cNvGraphicFramePr>
+            <a:graphic xmlns:a="http://schemas.openxmlformats.org/drawingml/2006/main">
+              <a:graphicData uri="http://schemas.openxmlformats.org/drawingml/2006/picture">
+                <pic:pic xmlns:pic="http://schemas.openxmlformats.org/drawingml/2006/picture">
+                  <pic:nvPicPr>
+                    <pic:cNvPr id="1" name=""/>
+                    <pic:cNvPicPr/>
+                  </pic:nvPicPr>
+                  <pic:blipFill rotWithShape="1">
+                    <a:blip r:embed="rId13"/>
+                    <a:srcRect r="68491" b="77309"/>
+                    <a:stretch/>
+                  </pic:blipFill>
+                  <pic:spPr bwMode="auto">
+                    <a:xfrm>
+                      <a:off x="0" y="0"/>
+                      <a:ext cx="4345487" cy="1760197"/>
+                    </a:xfrm>
+                    <a:prstGeom prst="rect">
+                      <a:avLst/>
+                    </a:prstGeom>
+                    <a:ln>
+                      <a:noFill/>
+                    </a:ln>
+                    <a:extLst>
+                      <a:ext uri="{53640926-AAD7-44D8-BBD7-CCE9431645EC}">
+                        <a14:shadowObscured xmlns:a14="http://schemas.microsoft.com/office/drawing/2010/main"/>
+                      </a:ext>
+                    </a:extLst>
+                  </pic:spPr>
+                </pic:pic>
+              </a:graphicData>
+            </a:graphic>
+          </wp:inline>
+        </w:drawing>
+      </w:r>
+    </w:p>
+    <w:p>
+      <w:pPr>
+        <w:pStyle w:val="ListParagraph"/>
+        <w:numPr>
+          <w:ilvl w:val="0"/>
+          <w:numId w:val="3"/>
+        </w:numPr>
+        <w:jc w:val="both"/>
+      </w:pPr>
+      <w:proofErr w:type="spellStart"/>
+      <w:r>
+        <w:t>Ketika</w:t>
+      </w:r>
+      <w:proofErr w:type="spellEnd"/>
+      <w:r>
+        <w:t xml:space="preserve"> </w:t>
+      </w:r>
+      <w:proofErr w:type="spellStart"/>
+      <w:r>
+        <w:t>akses</w:t>
+      </w:r>
+      <w:proofErr w:type="spellEnd"/>
+      <w:r>
+        <w:t xml:space="preserve"> localhost:8080/challenge/</w:t>
+      </w:r>
+      <w:proofErr w:type="spellStart"/>
+      <w:r>
+        <w:t>kiki</w:t>
+      </w:r>
+      <w:proofErr w:type="spellEnd"/>
+      <w:r>
+        <w:t xml:space="preserve"> </w:t>
+      </w:r>
+      <w:proofErr w:type="spellStart"/>
+      <w:r>
+        <w:t>maka</w:t>
+      </w:r>
+      <w:proofErr w:type="spellEnd"/>
+      <w:r>
+        <w:t xml:space="preserve"> </w:t>
+      </w:r>
+      <w:proofErr w:type="spellStart"/>
+      <w:r>
+        <w:t>nama</w:t>
+      </w:r>
+      <w:proofErr w:type="spellEnd"/>
+      <w:r>
+        <w:t xml:space="preserve"> yang </w:t>
+      </w:r>
+      <w:proofErr w:type="spellStart"/>
+      <w:r>
+        <w:t>tampil</w:t>
+      </w:r>
+      <w:proofErr w:type="spellEnd"/>
+      <w:r>
+        <w:t xml:space="preserve"> </w:t>
+      </w:r>
+      <w:proofErr w:type="spellStart"/>
+      <w:r>
+        <w:t>akan</w:t>
+      </w:r>
+      <w:proofErr w:type="spellEnd"/>
+      <w:r>
+        <w:t xml:space="preserve"> </w:t>
+      </w:r>
+      <w:proofErr w:type="spellStart"/>
+      <w:r>
+        <w:t>nama</w:t>
+      </w:r>
+      <w:proofErr w:type="spellEnd"/>
+      <w:r>
+        <w:t xml:space="preserve"> </w:t>
+      </w:r>
+      <w:proofErr w:type="spellStart"/>
+      <w:r>
+        <w:t>kiki</w:t>
+      </w:r>
+      <w:proofErr w:type="spellEnd"/>
+      <w:r>
+        <w:t xml:space="preserve"> </w:t>
+      </w:r>
+    </w:p>
+    <w:p>
+      <w:pPr>
+        <w:pStyle w:val="ListParagraph"/>
+        <w:jc w:val="both"/>
+      </w:pPr>
       <w:bookmarkStart w:id="0" w:name="_GoBack"/>
+      <w:r>
+        <w:rPr>
+          <w:noProof/>
+        </w:rPr>
+        <w:drawing>
+          <wp:inline distT="0" distB="0" distL="0" distR="0" wp14:anchorId="09BAB497" wp14:editId="4A9AD74D">
+            <wp:extent cx="4710898" cy="2049780"/>
+            <wp:effectExtent l="0" t="0" r="0" b="7620"/>
+            <wp:docPr id="16" name="Picture 16"/>
+            <wp:cNvGraphicFramePr>
+              <a:graphicFrameLocks xmlns:a="http://schemas.openxmlformats.org/drawingml/2006/main" noChangeAspect="1"/>
+            </wp:cNvGraphicFramePr>
+            <a:graphic xmlns:a="http://schemas.openxmlformats.org/drawingml/2006/main">
+              <a:graphicData uri="http://schemas.openxmlformats.org/drawingml/2006/picture">
+                <pic:pic xmlns:pic="http://schemas.openxmlformats.org/drawingml/2006/picture">
+                  <pic:nvPicPr>
+                    <pic:cNvPr id="1" name=""/>
+                    <pic:cNvPicPr/>
+                  </pic:nvPicPr>
+                  <pic:blipFill rotWithShape="1">
+                    <a:blip r:embed="rId14"/>
+                    <a:srcRect r="65167" b="73055"/>
+                    <a:stretch/>
+                  </pic:blipFill>
+                  <pic:spPr bwMode="auto">
+                    <a:xfrm>
+                      <a:off x="0" y="0"/>
+                      <a:ext cx="4717727" cy="2052751"/>
+                    </a:xfrm>
+                    <a:prstGeom prst="rect">
+                      <a:avLst/>
+                    </a:prstGeom>
+                    <a:ln>
+                      <a:noFill/>
+                    </a:ln>
+                    <a:extLst>
+                      <a:ext uri="{53640926-AAD7-44D8-BBD7-CCE9431645EC}">
+                        <a14:shadowObscured xmlns:a14="http://schemas.microsoft.com/office/drawing/2010/main"/>
+                      </a:ext>
+                    </a:extLst>
+                  </pic:spPr>
+                </pic:pic>
+              </a:graphicData>
+            </a:graphic>
+          </wp:inline>
+        </w:drawing>
+      </w:r>
       <w:bookmarkEnd w:id="0"/>
+    </w:p>
+    <w:p>
+      <w:pPr>
+        <w:jc w:val="both"/>
+      </w:pPr>
     </w:p>
     <w:sectPr>
       <w:pgSz w:w="11906" w:h="16838"/>
@@ -2696,11 +3150,103 @@
       </w:pPr>
     </w:lvl>
   </w:abstractNum>
+  <w:abstractNum w:abstractNumId="2" w15:restartNumberingAfterBreak="0">
+    <w:nsid w:val="68C8085D"/>
+    <w:multiLevelType w:val="hybridMultilevel"/>
+    <w:tmpl w:val="DF3C976C"/>
+    <w:lvl w:ilvl="0" w:tplc="3809000F">
+      <w:start w:val="1"/>
+      <w:numFmt w:val="decimal"/>
+      <w:lvlText w:val="%1."/>
+      <w:lvlJc w:val="left"/>
+      <w:pPr>
+        <w:ind w:left="720" w:hanging="360"/>
+      </w:pPr>
+      <w:rPr>
+        <w:rFonts w:hint="default"/>
+      </w:rPr>
+    </w:lvl>
+    <w:lvl w:ilvl="1" w:tplc="38090019" w:tentative="1">
+      <w:start w:val="1"/>
+      <w:numFmt w:val="lowerLetter"/>
+      <w:lvlText w:val="%2."/>
+      <w:lvlJc w:val="left"/>
+      <w:pPr>
+        <w:ind w:left="1440" w:hanging="360"/>
+      </w:pPr>
+    </w:lvl>
+    <w:lvl w:ilvl="2" w:tplc="3809001B" w:tentative="1">
+      <w:start w:val="1"/>
+      <w:numFmt w:val="lowerRoman"/>
+      <w:lvlText w:val="%3."/>
+      <w:lvlJc w:val="right"/>
+      <w:pPr>
+        <w:ind w:left="2160" w:hanging="180"/>
+      </w:pPr>
+    </w:lvl>
+    <w:lvl w:ilvl="3" w:tplc="3809000F" w:tentative="1">
+      <w:start w:val="1"/>
+      <w:numFmt w:val="decimal"/>
+      <w:lvlText w:val="%4."/>
+      <w:lvlJc w:val="left"/>
+      <w:pPr>
+        <w:ind w:left="2880" w:hanging="360"/>
+      </w:pPr>
+    </w:lvl>
+    <w:lvl w:ilvl="4" w:tplc="38090019" w:tentative="1">
+      <w:start w:val="1"/>
+      <w:numFmt w:val="lowerLetter"/>
+      <w:lvlText w:val="%5."/>
+      <w:lvlJc w:val="left"/>
+      <w:pPr>
+        <w:ind w:left="3600" w:hanging="360"/>
+      </w:pPr>
+    </w:lvl>
+    <w:lvl w:ilvl="5" w:tplc="3809001B" w:tentative="1">
+      <w:start w:val="1"/>
+      <w:numFmt w:val="lowerRoman"/>
+      <w:lvlText w:val="%6."/>
+      <w:lvlJc w:val="right"/>
+      <w:pPr>
+        <w:ind w:left="4320" w:hanging="180"/>
+      </w:pPr>
+    </w:lvl>
+    <w:lvl w:ilvl="6" w:tplc="3809000F" w:tentative="1">
+      <w:start w:val="1"/>
+      <w:numFmt w:val="decimal"/>
+      <w:lvlText w:val="%7."/>
+      <w:lvlJc w:val="left"/>
+      <w:pPr>
+        <w:ind w:left="5040" w:hanging="360"/>
+      </w:pPr>
+    </w:lvl>
+    <w:lvl w:ilvl="7" w:tplc="38090019" w:tentative="1">
+      <w:start w:val="1"/>
+      <w:numFmt w:val="lowerLetter"/>
+      <w:lvlText w:val="%8."/>
+      <w:lvlJc w:val="left"/>
+      <w:pPr>
+        <w:ind w:left="5760" w:hanging="360"/>
+      </w:pPr>
+    </w:lvl>
+    <w:lvl w:ilvl="8" w:tplc="3809001B" w:tentative="1">
+      <w:start w:val="1"/>
+      <w:numFmt w:val="lowerRoman"/>
+      <w:lvlText w:val="%9."/>
+      <w:lvlJc w:val="right"/>
+      <w:pPr>
+        <w:ind w:left="6480" w:hanging="180"/>
+      </w:pPr>
+    </w:lvl>
+  </w:abstractNum>
   <w:num w:numId="1">
     <w:abstractNumId w:val="0"/>
   </w:num>
   <w:num w:numId="2">
     <w:abstractNumId w:val="1"/>
+  </w:num>
+  <w:num w:numId="3">
+    <w:abstractNumId w:val="2"/>
   </w:num>
 </w:numbering>
 </file>
@@ -3106,6 +3652,7 @@
   <w:style w:type="character" w:default="1" w:styleId="DefaultParagraphFont">
     <w:name w:val="Default Paragraph Font"/>
     <w:uiPriority w:val="1"/>
+    <w:semiHidden/>
     <w:unhideWhenUsed/>
   </w:style>
   <w:style w:type="table" w:default="1" w:styleId="TableNormal">

</xml_diff>